<commit_message>
update viva use outline
</commit_message>
<xml_diff>
--- a/manuscript/book_output/manuscript.docx
+++ b/manuscript/book_output/manuscript.docx
@@ -75,7 +75,7 @@
         <w:pStyle w:val="Date"/>
       </w:pPr>
       <w:r>
-        <w:t xml:space="preserve">2018-11-12</w:t>
+        <w:t xml:space="preserve">2018-11-13</w:t>
       </w:r>
     </w:p>
     <w:p>
@@ -300,13 +300,7 @@
         <w:t xml:space="preserve"> </w:t>
       </w:r>
       <w:r>
-        <w:t xml:space="preserve">(Visualization</w:t>
-      </w:r>
-      <w:r>
-        <w:t xml:space="preserve"> </w:t>
-      </w:r>
-      <w:r>
-        <w:t xml:space="preserve">of</w:t>
+        <w:t xml:space="preserve">(Visualizing</w:t>
       </w:r>
       <w:r>
         <w:t xml:space="preserve"> </w:t>
@@ -1420,7 +1414,7 @@
         <w:t xml:space="preserve"> </w:t>
       </w:r>
       <w:r>
-        <w:t xml:space="preserve">(Starita et al.</w:t>
+        <w:t xml:space="preserve">(L. M. Starita et al.</w:t>
       </w:r>
       <w:r>
         <w:t xml:space="preserve"> </w:t>
@@ -1434,29 +1428,33 @@
         </w:r>
       </w:hyperlink>
       <w:r>
-        <w:t xml:space="preserve">;</w:t>
-      </w:r>
-      <w:r>
-        <w:t xml:space="preserve"> </w:t>
-      </w:r>
-      <w:r>
-        <w:rPr>
-          <w:b/>
-        </w:rPr>
-        <w:t xml:space="preserve">???</w:t>
-      </w:r>
-      <w:r>
-        <w:t xml:space="preserve">;</w:t>
-      </w:r>
-      <w:r>
-        <w:t xml:space="preserve"> </w:t>
-      </w:r>
-      <w:r>
-        <w:rPr>
-          <w:b/>
-        </w:rPr>
-        <w:t xml:space="preserve">???</w:t>
-      </w:r>
+        <w:t xml:space="preserve">; Gasperini, Starita, and Shendure</w:t>
+      </w:r>
+      <w:r>
+        <w:t xml:space="preserve"> </w:t>
+      </w:r>
+      <w:hyperlink w:anchor="ref-gasperini_power_2016">
+        <w:r>
+          <w:rPr>
+            <w:rStyle w:val="Hyperlink"/>
+          </w:rPr>
+          <w:t xml:space="preserve">2016</w:t>
+        </w:r>
+      </w:hyperlink>
+      <w:r>
+        <w:t xml:space="preserve">; Matreyek, Stephany, and Fowler</w:t>
+      </w:r>
+      <w:r>
+        <w:t xml:space="preserve"> </w:t>
+      </w:r>
+      <w:hyperlink w:anchor="ref-matreyek_platform_2017">
+        <w:r>
+          <w:rPr>
+            <w:rStyle w:val="Hyperlink"/>
+          </w:rPr>
+          <w:t xml:space="preserve">2017</w:t>
+        </w:r>
+      </w:hyperlink>
       <w:r>
         <w:t xml:space="preserve">)</w:t>
       </w:r>
@@ -1498,7 +1496,7 @@
         <w:t xml:space="preserve"> </w:t>
       </w:r>
       <w:r>
-        <w:t xml:space="preserve">(Starita et al.</w:t>
+        <w:t xml:space="preserve">(L. M. Starita et al.</w:t>
       </w:r>
       <w:r>
         <w:t xml:space="preserve"> </w:t>
@@ -1726,16 +1724,13 @@
         <w:t xml:space="preserve">)</w:t>
       </w:r>
       <w:r>
-        <w:t xml:space="preserve">. As expected this critical functional region is highly conserved at the amino acid level</w:t>
-      </w:r>
-      <w:r>
-        <w:t xml:space="preserve"> </w:t>
+        <w:t xml:space="preserve">. As expected this critical functional region is highly conserved at the amino acid level (</w:t>
       </w:r>
       <w:r>
         <w:t xml:space="preserve">1</w:t>
       </w:r>
       <w:r>
-        <w:t xml:space="preserve">. Similarly, the EAR motif which facilitates Aux/IAA interaction with TPL/TPR transcriptional repressors, are also conserved.</w:t>
+        <w:t xml:space="preserve">). Similarly, the EAR motif which facilitates Aux/IAA interaction with TPL/TPR transcriptional repressors, are also conserved.</w:t>
       </w:r>
     </w:p>
     <w:p>
@@ -1747,7 +1742,7 @@
           <wp:inline>
             <wp:extent cx="5334000" cy="3048000"/>
             <wp:effectExtent b="0" l="0" r="0" t="0"/>
-            <wp:docPr descr="Figure 1 Canonical IAAs have conserved Degron and EAR motifs Protein sequences were aligned (E. S. Wright 2015) and variants were mapped to this alignment and colored according to the predicted functional effect of the most deleterious variant at that position, with light colors being less deleterious and darker colors being more deleterious. Red indicates nonsynonymous variants. Color scale is explained in {#methods}. EAR motif is highlighted by a black box including alignment positions 70-74. Degron domain is highlighted by a gray box including alignment positions 194-201." title="" id="1" name="Picture"/>
+            <wp:docPr descr="Figure 1 Canonical IAAs have conserved Degron and EAR motifs. Protein sequences were aligned (E. S. Wright 2015) and variants were mapped to this alignment and colored according to the predicted functional effect of the most deleterious variant at that position, with light colors being less deleterious and darker colors being more deleterious. Red indicates missense variants. Color scale is explained in 4. EAR motif is highlighted by a black box including alignment positions 70-74. Degron domain is highlighted by a gray box including alignment positions 194-201." title="" id="1" name="Picture"/>
             <a:graphic>
               <a:graphicData uri="http://schemas.openxmlformats.org/drawingml/2006/picture">
                 <pic:pic>
@@ -1799,7 +1794,7 @@
         <w:rPr>
           <w:b/>
         </w:rPr>
-        <w:t xml:space="preserve">Canonical IAAs have conserved Degron and EAR motifs</w:t>
+        <w:t xml:space="preserve">Canonical IAAs have conserved Degron and EAR motifs.</w:t>
       </w:r>
       <w:r>
         <w:t xml:space="preserve"> </w:t>
@@ -1831,7 +1826,16 @@
         <w:t xml:space="preserve"> </w:t>
       </w:r>
       <w:r>
-        <w:t xml:space="preserve">and variants were mapped to this alignment and colored according to the predicted functional effect of the most deleterious variant at that position, with light colors being less deleterious and darker colors being more deleterious. Red indicates nonsynonymous variants. Color scale is explained in {#methods}. EAR motif is highlighted by a black box including alignment positions 70-74. Degron domain is highlighted by a gray box including alignment positions 194-201.</w:t>
+        <w:t xml:space="preserve">and variants were mapped to this alignment and colored according to the predicted functional effect of the most deleterious variant at that position, with light colors being less deleterious and darker colors being more deleterious. Red indicates missense variants. Color scale is explained in</w:t>
+      </w:r>
+      <w:r>
+        <w:t xml:space="preserve"> </w:t>
+      </w:r>
+      <w:r>
+        <w:t xml:space="preserve">4</w:t>
+      </w:r>
+      <w:r>
+        <w:t xml:space="preserve">. EAR motif is highlighted by a black box including alignment positions 70-74. Degron domain is highlighted by a gray box including alignment positions 194-201.</w:t>
       </w:r>
     </w:p>
     <w:p>
@@ -1839,7 +1843,7 @@
         <w:pStyle w:val="BodyText"/>
       </w:pPr>
       <w:r>
-        <w:t xml:space="preserve">The Aux/IAA proteins bind to ARF transcription factors allowing the Aux/IAA’s to effect transcriptional repression at specific loci. Thus in the ARF transcription factor proteins we expect the DNA-binding function to be conserved. Indead, the DNA-binding domains of the ARFs had very few, low-diversity missense polymorphisms, as did the PB1 domain which facilitates ARF-Aux/IAA interaction</w:t>
+        <w:t xml:space="preserve">The Aux/IAA proteins bind to ARF transcription factors allowing the Aux/IAA’s to effect transcriptional repression at specific loci. Thus in the ARF transcription factor proteins we expect the DNA-binding function to be conserved. Indead, the DNA-binding domains of the ARFs had very few, low-diversity missense polymorphisms, as did the PB1 domain which facilitates ARF-Aux/IAA interaction (Figure</w:t>
       </w:r>
       <w:r>
         <w:t xml:space="preserve"> </w:t>
@@ -1848,66 +1852,19 @@
         <w:t xml:space="preserve">2</w:t>
       </w:r>
       <w:r>
-        <w:t xml:space="preserve">.</w:t>
-      </w:r>
-    </w:p>
-    <w:p>
-      <w:pPr>
-        <w:pStyle w:val="BodyText"/>
-      </w:pPr>
-      <w:r>
-        <w:t xml:space="preserve">(ref:A-ARF-Alignment)</w:t>
-      </w:r>
-      <w:r>
-        <w:t xml:space="preserve"> </w:t>
-      </w:r>
-      <w:r>
-        <w:rPr>
-          <w:b/>
-        </w:rPr>
-        <w:t xml:space="preserve">Canonical ARFs have conserved DNA binding and PB1 domains</w:t>
-      </w:r>
-      <w:r>
-        <w:t xml:space="preserve"> </w:t>
-      </w:r>
-      <w:r>
-        <w:t xml:space="preserve">Protein sequences were aligned</w:t>
-      </w:r>
-      <w:r>
-        <w:t xml:space="preserve"> </w:t>
-      </w:r>
-      <w:r>
-        <w:t xml:space="preserve">(E. S. Wright</w:t>
-      </w:r>
-      <w:r>
-        <w:t xml:space="preserve"> </w:t>
-      </w:r>
-      <w:hyperlink w:anchor="ref-wright_decipher_2015">
-        <w:r>
-          <w:rPr>
-            <w:rStyle w:val="Hyperlink"/>
-          </w:rPr>
-          <w:t xml:space="preserve">2015</w:t>
-        </w:r>
-      </w:hyperlink>
-      <w:r>
-        <w:t xml:space="preserve">)</w:t>
-      </w:r>
-      <w:r>
-        <w:t xml:space="preserve"> </w:t>
-      </w:r>
-      <w:r>
-        <w:t xml:space="preserve">and variants were mapped to this alignment and colored according to the predicted functional effect of the most deleterious variant at that position, with light colors being less deleterious and darker colors being more deleterious. Red indicates nonsynonymous variants. Color scale is explained in {#methods}.</w:t>
-      </w:r>
-      <w:r>
-        <w:t xml:space="preserve"> </w:t>
-      </w:r>
+        <w:t xml:space="preserve">).</w:t>
+      </w:r>
+    </w:p>
+    <w:p>
+      <w:pPr>
+        <w:pStyle w:val="FigureWithCaption"/>
+      </w:pPr>
       <w:r>
         <w:drawing>
           <wp:inline>
             <wp:extent cx="5334000" cy="3048000"/>
             <wp:effectExtent b="0" l="0" r="0" t="0"/>
-            <wp:docPr descr="Figure 2 (ref:A-ARF-Alignment)" title="" id="1" name="Picture"/>
+            <wp:docPr descr="Figure 2 Canonical ARFs have conserved DNA binding and PB1 domains. Protein sequences were aligned (E. S. Wright 2015) and variants were mapped to this alignment and colored according to the predicted functional effect of the most deleterious variant at that position, with light colors being less deleterious and darker colors being more deleterious. Red indicates missense variants. Color scale is explained in 4." title="" id="1" name="Picture"/>
             <a:graphic>
               <a:graphicData uri="http://schemas.openxmlformats.org/drawingml/2006/picture">
                 <pic:pic>
@@ -1943,6 +1900,64 @@
             </a:graphic>
           </wp:inline>
         </w:drawing>
+      </w:r>
+    </w:p>
+    <w:p>
+      <w:pPr>
+        <w:pStyle w:val="ImageCaption"/>
+      </w:pPr>
+      <w:r>
+        <w:t xml:space="preserve">Figure 2</w:t>
+      </w:r>
+      <w:r>
+        <w:t xml:space="preserve"> </w:t>
+      </w:r>
+      <w:r>
+        <w:rPr>
+          <w:b/>
+        </w:rPr>
+        <w:t xml:space="preserve">Canonical ARFs have conserved DNA binding and PB1 domains.</w:t>
+      </w:r>
+      <w:r>
+        <w:t xml:space="preserve"> </w:t>
+      </w:r>
+      <w:r>
+        <w:t xml:space="preserve">Protein sequences were aligned</w:t>
+      </w:r>
+      <w:r>
+        <w:t xml:space="preserve"> </w:t>
+      </w:r>
+      <w:r>
+        <w:t xml:space="preserve">(E. S. Wright</w:t>
+      </w:r>
+      <w:r>
+        <w:t xml:space="preserve"> </w:t>
+      </w:r>
+      <w:hyperlink w:anchor="ref-wright_decipher_2015">
+        <w:r>
+          <w:rPr>
+            <w:rStyle w:val="Hyperlink"/>
+          </w:rPr>
+          <w:t xml:space="preserve">2015</w:t>
+        </w:r>
+      </w:hyperlink>
+      <w:r>
+        <w:t xml:space="preserve">)</w:t>
+      </w:r>
+      <w:r>
+        <w:t xml:space="preserve"> </w:t>
+      </w:r>
+      <w:r>
+        <w:t xml:space="preserve">and variants were mapped to this alignment and colored according to the predicted functional effect of the most deleterious variant at that position, with light colors being less deleterious and darker colors being more deleterious. Red indicates missense variants. Color scale is explained in</w:t>
+      </w:r>
+      <w:r>
+        <w:t xml:space="preserve"> </w:t>
+      </w:r>
+      <w:r>
+        <w:t xml:space="preserve">4</w:t>
+      </w:r>
+      <w:r>
+        <w:t xml:space="preserve">.</w:t>
       </w:r>
     </w:p>
     <w:p>
@@ -3655,7 +3670,19 @@
         <w:t xml:space="preserve"> </w:t>
       </w:r>
       <w:r>
-        <w:t xml:space="preserve">is the nucleotide (A, T, C or G) at position k on the ith sequence of the population.</w:t>
+        <w:t xml:space="preserve">is the nucleotide (A, T, C or G) at position k on the</w:t>
+      </w:r>
+      <w:r>
+        <w:t xml:space="preserve"> </w:t>
+      </w:r>
+      <w:r>
+        <w:rPr>
+          <w:i/>
+        </w:rPr>
+        <w:t xml:space="preserve">i</w:t>
+      </w:r>
+      <w:r>
+        <w:t xml:space="preserve">th sequence of the population.</w:t>
       </w:r>
       <w:r>
         <w:t xml:space="preserve"> </w:t>
@@ -4043,7 +4070,7 @@
       <w:pPr>
         <w:pStyle w:val="Heading2"/>
       </w:pPr>
-      <w:bookmarkStart w:id="42" w:name="detailed-pi_k-calculaiton-simplification."/>
+      <w:bookmarkStart w:id="42" w:name="detailed-pi_k-calculation-simplification."/>
       <w:bookmarkEnd w:id="42"/>
       <w:r>
         <w:t xml:space="preserve">Detailed</w:t>
@@ -4069,7 +4096,7 @@
         <w:t xml:space="preserve"> </w:t>
       </w:r>
       <w:r>
-        <w:t xml:space="preserve">calculaiton simplification.</w:t>
+        <w:t xml:space="preserve">calculation simplification.</w:t>
       </w:r>
     </w:p>
     <w:p>
@@ -4228,17 +4255,316 @@
       <w:pPr>
         <w:pStyle w:val="BodyText"/>
       </w:pPr>
-      <w:r>
-        <w:t xml:space="preserve">$$\begin{equation}
-\displaystyle \pi_k = \sum_{ij} \frac{n_i}{n}\frac{n_j}{n} \pi_{ij} = 
-\frac{1}{n^2}\sum_{ij} n_i n_j \pi_{ij}\\
-\pi_{ij(k)} = \left\{\begin{array}{l}
-1 \quad \textrm{if} \quad i \neq j \\
-0 \quad \textrm{if} \quad i = j
-\end{array}\right.
-\qquad(4)
-\end{equation}$$</w:t>
-      </w:r>
+      <m:oMathPara>
+        <m:oMathParaPr>
+          <m:jc m:val="center"/>
+        </m:oMathParaPr>
+        <m:oMath>
+          <m:sSub>
+            <m:e>
+              <m:r>
+                <m:t>π</m:t>
+              </m:r>
+            </m:e>
+            <m:sub>
+              <m:r>
+                <m:t>k</m:t>
+              </m:r>
+            </m:sub>
+          </m:sSub>
+          <m:r>
+            <m:t>=</m:t>
+          </m:r>
+          <m:nary>
+            <m:naryPr>
+              <m:chr m:val="∑"/>
+              <m:limLoc m:val="undOvr"/>
+              <m:subHide m:val="0"/>
+              <m:supHide m:val="1"/>
+            </m:naryPr>
+            <m:sub>
+              <m:r>
+                <m:t>i</m:t>
+              </m:r>
+              <m:r>
+                <m:t>j</m:t>
+              </m:r>
+            </m:sub>
+            <m:sup/>
+            <m:e>
+              <m:f>
+                <m:fPr>
+                  <m:type m:val="bar"/>
+                </m:fPr>
+                <m:num>
+                  <m:sSub>
+                    <m:e>
+                      <m:r>
+                        <m:t>n</m:t>
+                      </m:r>
+                    </m:e>
+                    <m:sub>
+                      <m:r>
+                        <m:t>i</m:t>
+                      </m:r>
+                    </m:sub>
+                  </m:sSub>
+                </m:num>
+                <m:den>
+                  <m:r>
+                    <m:t>n</m:t>
+                  </m:r>
+                </m:den>
+              </m:f>
+            </m:e>
+          </m:nary>
+          <m:f>
+            <m:fPr>
+              <m:type m:val="bar"/>
+            </m:fPr>
+            <m:num>
+              <m:sSub>
+                <m:e>
+                  <m:r>
+                    <m:t>n</m:t>
+                  </m:r>
+                </m:e>
+                <m:sub>
+                  <m:r>
+                    <m:t>j</m:t>
+                  </m:r>
+                </m:sub>
+              </m:sSub>
+            </m:num>
+            <m:den>
+              <m:r>
+                <m:t>n</m:t>
+              </m:r>
+            </m:den>
+          </m:f>
+          <m:sSub>
+            <m:e>
+              <m:r>
+                <m:t>π</m:t>
+              </m:r>
+            </m:e>
+            <m:sub>
+              <m:r>
+                <m:t>i</m:t>
+              </m:r>
+              <m:r>
+                <m:t>j</m:t>
+              </m:r>
+            </m:sub>
+          </m:sSub>
+          <m:r>
+            <m:t>=</m:t>
+          </m:r>
+          <m:f>
+            <m:fPr>
+              <m:type m:val="bar"/>
+            </m:fPr>
+            <m:num>
+              <m:r>
+                <m:t>1</m:t>
+              </m:r>
+            </m:num>
+            <m:den>
+              <m:sSup>
+                <m:e>
+                  <m:r>
+                    <m:t>n</m:t>
+                  </m:r>
+                </m:e>
+                <m:sup>
+                  <m:r>
+                    <m:t>2</m:t>
+                  </m:r>
+                </m:sup>
+              </m:sSup>
+            </m:den>
+          </m:f>
+          <m:nary>
+            <m:naryPr>
+              <m:chr m:val="∑"/>
+              <m:limLoc m:val="undOvr"/>
+              <m:subHide m:val="0"/>
+              <m:supHide m:val="1"/>
+            </m:naryPr>
+            <m:sub>
+              <m:r>
+                <m:t>i</m:t>
+              </m:r>
+              <m:r>
+                <m:t>j</m:t>
+              </m:r>
+            </m:sub>
+            <m:sup/>
+            <m:e>
+              <m:sSub>
+                <m:e>
+                  <m:r>
+                    <m:t>n</m:t>
+                  </m:r>
+                </m:e>
+                <m:sub>
+                  <m:r>
+                    <m:t>i</m:t>
+                  </m:r>
+                </m:sub>
+              </m:sSub>
+            </m:e>
+          </m:nary>
+          <m:sSub>
+            <m:e>
+              <m:r>
+                <m:t>n</m:t>
+              </m:r>
+            </m:e>
+            <m:sub>
+              <m:r>
+                <m:t>j</m:t>
+              </m:r>
+            </m:sub>
+          </m:sSub>
+          <m:sSub>
+            <m:e>
+              <m:r>
+                <m:t>π</m:t>
+              </m:r>
+            </m:e>
+            <m:sub>
+              <m:r>
+                <m:t>i</m:t>
+              </m:r>
+              <m:r>
+                <m:t>j</m:t>
+              </m:r>
+            </m:sub>
+          </m:sSub>
+          <m:r>
+            <m:t>  </m:t>
+          </m:r>
+          <m:sSub>
+            <m:e>
+              <m:r>
+                <m:t>π</m:t>
+              </m:r>
+            </m:e>
+            <m:sub>
+              <m:r>
+                <m:t>i</m:t>
+              </m:r>
+              <m:r>
+                <m:t>j</m:t>
+              </m:r>
+              <m:r>
+                <m:t>(</m:t>
+              </m:r>
+              <m:r>
+                <m:t>k</m:t>
+              </m:r>
+              <m:r>
+                <m:t>)</m:t>
+              </m:r>
+            </m:sub>
+          </m:sSub>
+          <m:r>
+            <m:t>=</m:t>
+          </m:r>
+          <m:d>
+            <m:dPr>
+              <m:begChr m:val="{"/>
+              <m:endChr m:val=""/>
+              <m:grow/>
+            </m:dPr>
+            <m:e>
+              <m:m>
+                <m:mPr>
+                  <m:baseJc m:val="center"/>
+                  <m:plcHide m:val="1"/>
+                  <m:mcs>
+                    <m:mc>
+                      <m:mcPr>
+                        <m:mcJc m:val="left"/>
+                        <m:count m:val="1"/>
+                      </m:mcPr>
+                    </m:mc>
+                  </m:mcs>
+                </m:mPr>
+                <m:mr>
+                  <m:e>
+                    <m:r>
+                      <m:t>1</m:t>
+                    </m:r>
+                    <m:r>
+                      <m:t> </m:t>
+                    </m:r>
+                    <m:r>
+                      <m:rPr>
+                        <m:sty m:val="p"/>
+                      </m:rPr>
+                      <m:t>if</m:t>
+                    </m:r>
+                    <m:r>
+                      <m:t> </m:t>
+                    </m:r>
+                    <m:r>
+                      <m:t>i</m:t>
+                    </m:r>
+                    <m:r>
+                      <m:t>≠</m:t>
+                    </m:r>
+                    <m:r>
+                      <m:t>j</m:t>
+                    </m:r>
+                  </m:e>
+                </m:mr>
+                <m:mr>
+                  <m:e>
+                    <m:r>
+                      <m:t>0</m:t>
+                    </m:r>
+                    <m:r>
+                      <m:t> </m:t>
+                    </m:r>
+                    <m:r>
+                      <m:rPr>
+                        <m:sty m:val="p"/>
+                      </m:rPr>
+                      <m:t>if</m:t>
+                    </m:r>
+                    <m:r>
+                      <m:t> </m:t>
+                    </m:r>
+                    <m:r>
+                      <m:t>i</m:t>
+                    </m:r>
+                    <m:r>
+                      <m:t>=</m:t>
+                    </m:r>
+                    <m:r>
+                      <m:t>j</m:t>
+                    </m:r>
+                  </m:e>
+                </m:mr>
+              </m:m>
+            </m:e>
+          </m:d>
+          <m:r>
+            <m:t>  </m:t>
+          </m:r>
+          <m:r>
+            <m:t>(</m:t>
+          </m:r>
+          <m:r>
+            <m:t>4</m:t>
+          </m:r>
+          <m:r>
+            <m:t>)</m:t>
+          </m:r>
+        </m:oMath>
+      </m:oMathPara>
     </w:p>
     <w:p>
       <w:pPr>
@@ -5300,6 +5626,40 @@
         <w:pStyle w:val="Bibliography"/>
       </w:pPr>
       <w:r>
+        <w:t xml:space="preserve">Gasperini, Molly, Lea Starita, and Jay Shendure. 2016. “The Power of Multiplexed Functional Analysis of Genetic Variants.”</w:t>
+      </w:r>
+      <w:r>
+        <w:t xml:space="preserve"> </w:t>
+      </w:r>
+      <w:r>
+        <w:rPr>
+          <w:i/>
+        </w:rPr>
+        <w:t xml:space="preserve">Nature Protocols</w:t>
+      </w:r>
+      <w:r>
+        <w:t xml:space="preserve"> </w:t>
+      </w:r>
+      <w:r>
+        <w:t xml:space="preserve">11 (10): 1782–7. doi:</w:t>
+      </w:r>
+      <w:hyperlink r:id="rId50">
+        <w:r>
+          <w:rPr>
+            <w:rStyle w:val="Hyperlink"/>
+          </w:rPr>
+          <w:t xml:space="preserve">10.1038/nprot.2016.135</w:t>
+        </w:r>
+      </w:hyperlink>
+      <w:r>
+        <w:t xml:space="preserve">.</w:t>
+      </w:r>
+    </w:p>
+    <w:p>
+      <w:pPr>
+        <w:pStyle w:val="Bibliography"/>
+      </w:pPr>
+      <w:r>
         <w:t xml:space="preserve">Joly-Lopez, Zoé, Jonathan M Flowers, and Michael D Purugganan. 2016. “Developing Maps of Fitness Consequences for Plant Genomes.”</w:t>
       </w:r>
       <w:r>
@@ -5314,7 +5674,7 @@
       <w:r>
         <w:t xml:space="preserve">, SI: 30: Genome studies and molecular genetics, 30 (April): 101–7. doi:</w:t>
       </w:r>
-      <w:hyperlink r:id="rId50">
+      <w:hyperlink r:id="rId51">
         <w:r>
           <w:rPr>
             <w:rStyle w:val="Hyperlink"/>
@@ -5348,7 +5708,7 @@
       <w:r>
         <w:t xml:space="preserve">3 (3): e1838. doi:</w:t>
       </w:r>
-      <w:hyperlink r:id="rId51">
+      <w:hyperlink r:id="rId52">
         <w:r>
           <w:rPr>
             <w:rStyle w:val="Hyperlink"/>
@@ -5382,7 +5742,7 @@
       <w:r>
         <w:t xml:space="preserve">7 (March): 10. doi:</w:t>
       </w:r>
-      <w:hyperlink r:id="rId52">
+      <w:hyperlink r:id="rId53">
         <w:r>
           <w:rPr>
             <w:rStyle w:val="Hyperlink"/>
@@ -5416,7 +5776,7 @@
       <w:r>
         <w:t xml:space="preserve">45 (8): 884–90. doi:</w:t>
       </w:r>
-      <w:hyperlink r:id="rId53">
+      <w:hyperlink r:id="rId54">
         <w:r>
           <w:rPr>
             <w:rStyle w:val="Hyperlink"/>
@@ -5433,6 +5793,40 @@
         <w:pStyle w:val="Bibliography"/>
       </w:pPr>
       <w:r>
+        <w:t xml:space="preserve">Matreyek, Kenneth A., Jason J. Stephany, and Douglas M. Fowler. 2017. “A Platform for Functional Assessment of Large Variant Libraries in Mammalian Cells.”</w:t>
+      </w:r>
+      <w:r>
+        <w:t xml:space="preserve"> </w:t>
+      </w:r>
+      <w:r>
+        <w:rPr>
+          <w:i/>
+        </w:rPr>
+        <w:t xml:space="preserve">Nucleic Acids Research</w:t>
+      </w:r>
+      <w:r>
+        <w:t xml:space="preserve"> </w:t>
+      </w:r>
+      <w:r>
+        <w:t xml:space="preserve">45 (11): e102. doi:</w:t>
+      </w:r>
+      <w:hyperlink r:id="rId55">
+        <w:r>
+          <w:rPr>
+            <w:rStyle w:val="Hyperlink"/>
+          </w:rPr>
+          <w:t xml:space="preserve">10.1093/nar/gkx183</w:t>
+        </w:r>
+      </w:hyperlink>
+      <w:r>
+        <w:t xml:space="preserve">.</w:t>
+      </w:r>
+    </w:p>
+    <w:p>
+      <w:pPr>
+        <w:pStyle w:val="Bibliography"/>
+      </w:pPr>
+      <w:r>
         <w:t xml:space="preserve">Melamed, Daniel, David L. Young, Christina R. Miller, and Stanley Fields. 2015. “Combining Natural Sequence Variation with High Throughput Mutational Data to Reveal Protein Interaction Sites.”</w:t>
       </w:r>
       <w:r>
@@ -5450,7 +5844,7 @@
       <w:r>
         <w:t xml:space="preserve">11 (2): e1004918. doi:</w:t>
       </w:r>
-      <w:hyperlink r:id="rId54">
+      <w:hyperlink r:id="rId56">
         <w:r>
           <w:rPr>
             <w:rStyle w:val="Hyperlink"/>
@@ -5484,7 +5878,7 @@
       <w:r>
         <w:t xml:space="preserve">3 (7): e196. doi:</w:t>
       </w:r>
-      <w:hyperlink r:id="rId55">
+      <w:hyperlink r:id="rId57">
         <w:r>
           <w:rPr>
             <w:rStyle w:val="Hyperlink"/>
@@ -5518,7 +5912,7 @@
       <w:r>
         <w:t xml:space="preserve">17 (12): 3282–3300. doi:</w:t>
       </w:r>
-      <w:hyperlink r:id="rId56">
+      <w:hyperlink r:id="rId58">
         <w:r>
           <w:rPr>
             <w:rStyle w:val="Hyperlink"/>
@@ -5552,7 +5946,7 @@
       <w:r>
         <w:t xml:space="preserve">206 (4): 2105–17. doi:</w:t>
       </w:r>
-      <w:hyperlink r:id="rId57">
+      <w:hyperlink r:id="rId59">
         <w:r>
           <w:rPr>
             <w:rStyle w:val="Hyperlink"/>
@@ -5586,7 +5980,7 @@
       <w:r>
         <w:t xml:space="preserve">135 (3): 1738–52. doi:</w:t>
       </w:r>
-      <w:hyperlink r:id="rId58">
+      <w:hyperlink r:id="rId60">
         <w:r>
           <w:rPr>
             <w:rStyle w:val="Hyperlink"/>
@@ -5620,7 +6014,7 @@
       <w:r>
         <w:t xml:space="preserve">19 (12): 1572–4. doi:</w:t>
       </w:r>
-      <w:hyperlink r:id="rId59">
+      <w:hyperlink r:id="rId61">
         <w:r>
           <w:rPr>
             <w:rStyle w:val="Hyperlink"/>
@@ -5654,7 +6048,7 @@
       <w:r>
         <w:t xml:space="preserve">101 (3): 315–25. doi:</w:t>
       </w:r>
-      <w:hyperlink r:id="rId60">
+      <w:hyperlink r:id="rId62">
         <w:r>
           <w:rPr>
             <w:rStyle w:val="Hyperlink"/>
@@ -5709,7 +6103,7 @@
       <w:r>
         <w:t xml:space="preserve">408 (6814): 796–815. doi:</w:t>
       </w:r>
-      <w:hyperlink r:id="rId61">
+      <w:hyperlink r:id="rId63">
         <w:r>
           <w:rPr>
             <w:rStyle w:val="Hyperlink"/>
@@ -5743,7 +6137,7 @@
       <w:r>
         <w:t xml:space="preserve">10 (5): 107. doi:</w:t>
       </w:r>
-      <w:hyperlink r:id="rId62">
+      <w:hyperlink r:id="rId64">
         <w:r>
           <w:rPr>
             <w:rStyle w:val="Hyperlink"/>
@@ -5777,7 +6171,7 @@
       <w:r>
         <w:t xml:space="preserve">8 (June): 15706. doi:</w:t>
       </w:r>
-      <w:hyperlink r:id="rId63">
+      <w:hyperlink r:id="rId65">
         <w:r>
           <w:rPr>
             <w:rStyle w:val="Hyperlink"/>
@@ -5811,7 +6205,7 @@
       <w:r>
         <w:t xml:space="preserve">16 (October): 322. doi:</w:t>
       </w:r>
-      <w:hyperlink r:id="rId64">
+      <w:hyperlink r:id="rId66">
         <w:r>
           <w:rPr>
             <w:rStyle w:val="Hyperlink"/>
@@ -5845,7 +6239,7 @@
       <w:r>
         <w:t xml:space="preserve">207 (2): 583–91. doi:</w:t>
       </w:r>
-      <w:hyperlink r:id="rId65">
+      <w:hyperlink r:id="rId67">
         <w:r>
           <w:rPr>
             <w:rStyle w:val="Hyperlink"/>
@@ -5879,7 +6273,7 @@
       <w:r>
         <w:t xml:space="preserve">40 (5): 772–82. doi:</w:t>
       </w:r>
-      <w:hyperlink r:id="rId66">
+      <w:hyperlink r:id="rId68">
         <w:r>
           <w:rPr>
             <w:rStyle w:val="Hyperlink"/>
@@ -5999,7 +6393,7 @@
     </w:lvl>
   </w:abstractNum>
   <w:abstractNum w:abstractNumId="990">
-    <w:nsid w:val="28ed27a7"/>
+    <w:nsid w:val="18c30887"/>
     <w:multiLevelType w:val="multilevel"/>
     <w:lvl w:ilvl="0">
       <w:numFmt w:val="bullet"/>
@@ -6080,7 +6474,7 @@
     </w:lvl>
   </w:abstractNum>
   <w:abstractNum w:abstractNumId="991">
-    <w:nsid w:val="e8203045"/>
+    <w:nsid w:val="86be674a"/>
     <w:multiLevelType w:val="multilevel"/>
     <w:lvl w:ilvl="0">
       <w:numFmt w:val="bullet"/>

</xml_diff>

<commit_message>
updates from JLN 181118
</commit_message>
<xml_diff>
--- a/manuscript/book_output/manuscript.docx
+++ b/manuscript/book_output/manuscript.docx
@@ -75,7 +75,7 @@
         <w:pStyle w:val="Date"/>
       </w:pPr>
       <w:r>
-        <w:t xml:space="preserve">2018-11-13</w:t>
+        <w:t xml:space="preserve">2018-11-15</w:t>
       </w:r>
     </w:p>
     <w:p>
@@ -1638,18 +1638,92 @@
         <w:pStyle w:val="FirstParagraph"/>
       </w:pPr>
       <w:r>
+        <w:t xml:space="preserve">The current version of ViVa is specifically focused on visualizes natural variation in the coding sequences of genes. Future versions will expand upon this to examine noncoding sequences; however, indels are much more common in noncoding sequences, which limits the certainty of this resequencing data.</w:t>
+      </w:r>
+    </w:p>
+    <w:p>
+      <w:pPr>
+        <w:pStyle w:val="BodyText"/>
+      </w:pPr>
+      <w:r>
         <w:rPr>
           <w:b/>
         </w:rPr>
         <w:t xml:space="preserve">Morgan will provide screenshots</w:t>
       </w:r>
+      <w:r>
+        <w:t xml:space="preserve"> </w:t>
+      </w:r>
+      <w:r>
+        <w:t xml:space="preserve">### Data input: Select the desired genes</w:t>
+      </w:r>
+    </w:p>
+    <w:p>
+      <w:pPr>
+        <w:pStyle w:val="Heading3"/>
+      </w:pPr>
+      <w:bookmarkStart w:id="25" w:name="snpstats-summary-of-gene-information-structure-and-diversity"/>
+      <w:bookmarkEnd w:id="25"/>
+      <w:r>
+        <w:t xml:space="preserve">SNPstats: Summary of gene information, structure, and diversity</w:t>
+      </w:r>
+    </w:p>
+    <w:p>
+      <w:pPr>
+        <w:pStyle w:val="Heading3"/>
+      </w:pPr>
+      <w:bookmarkStart w:id="26" w:name="diversity-plot-visualize-allelic-diversity-across-the-coding-sequence"/>
+      <w:bookmarkEnd w:id="26"/>
+      <w:r>
+        <w:t xml:space="preserve">Diversity plot: Visualize allelic diversity across the coding sequence</w:t>
+      </w:r>
+    </w:p>
+    <w:p>
+      <w:pPr>
+        <w:pStyle w:val="Heading3"/>
+      </w:pPr>
+      <w:bookmarkStart w:id="27" w:name="accession-mapping"/>
+      <w:bookmarkEnd w:id="27"/>
+      <w:r>
+        <w:t xml:space="preserve">Accession mapping</w:t>
+      </w:r>
+    </w:p>
+    <w:p>
+      <w:pPr>
+        <w:pStyle w:val="Heading3"/>
+      </w:pPr>
+      <w:bookmarkStart w:id="28" w:name="alignment"/>
+      <w:bookmarkEnd w:id="28"/>
+      <w:r>
+        <w:t xml:space="preserve">Alignment</w:t>
+      </w:r>
+    </w:p>
+    <w:p>
+      <w:pPr>
+        <w:pStyle w:val="Heading3"/>
+      </w:pPr>
+      <w:bookmarkStart w:id="29" w:name="gene-tree"/>
+      <w:bookmarkEnd w:id="29"/>
+      <w:r>
+        <w:t xml:space="preserve">Gene tree</w:t>
+      </w:r>
+    </w:p>
+    <w:p>
+      <w:pPr>
+        <w:pStyle w:val="Heading3"/>
+      </w:pPr>
+      <w:bookmarkStart w:id="30" w:name="snp-browser"/>
+      <w:bookmarkEnd w:id="30"/>
+      <w:r>
+        <w:t xml:space="preserve">SNP browser</w:t>
+      </w:r>
     </w:p>
     <w:p>
       <w:pPr>
         <w:pStyle w:val="Heading2"/>
       </w:pPr>
-      <w:bookmarkStart w:id="25" w:name="visualizing-variation-within-the-auxin-signaling-pathway"/>
-      <w:bookmarkEnd w:id="25"/>
+      <w:bookmarkStart w:id="31" w:name="visualizing-variation-within-the-auxin-signaling-pathway"/>
+      <w:bookmarkEnd w:id="31"/>
       <w:r>
         <w:t xml:space="preserve">Visualizing Variation within the auxin signaling pathway</w:t>
       </w:r>
@@ -1742,7 +1816,7 @@
           <wp:inline>
             <wp:extent cx="5334000" cy="3048000"/>
             <wp:effectExtent b="0" l="0" r="0" t="0"/>
-            <wp:docPr descr="Figure 1 Canonical IAAs have conserved Degron and EAR motifs. Protein sequences were aligned (E. S. Wright 2015) and variants were mapped to this alignment and colored according to the predicted functional effect of the most deleterious variant at that position, with light colors being less deleterious and darker colors being more deleterious. Red indicates missense variants. Color scale is explained in 4. EAR motif is highlighted by a black box including alignment positions 70-74. Degron domain is highlighted by a gray box including alignment positions 194-201." title="" id="1" name="Picture"/>
+            <wp:docPr descr="Figure 1 Canonical IAAs have conserved Degron and EAR motifs. Protein sequences were aligned (E. S. Wright 2015) and variants were mapped to this alignment and colored according to the predicted functional effect of the most deleterious variant at that position, with light colors being less deleterious and darker colors being more deleterious. Red indicates missense variants. Color scale is explained in Methods. EAR motif is highlighted by a black box including alignment positions 70-74. Degron domain is highlighted by a gray box including alignment positions 194-201." title="" id="1" name="Picture"/>
             <a:graphic>
               <a:graphicData uri="http://schemas.openxmlformats.org/drawingml/2006/picture">
                 <pic:pic>
@@ -1753,7 +1827,7 @@
                     </pic:cNvPicPr>
                   </pic:nvPicPr>
                   <pic:blipFill>
-                    <a:blip r:embed="rId26"/>
+                    <a:blip r:embed="rId32"/>
                     <a:stretch>
                       <a:fillRect/>
                     </a:stretch>
@@ -1831,9 +1905,14 @@
       <w:r>
         <w:t xml:space="preserve"> </w:t>
       </w:r>
-      <w:r>
-        <w:t xml:space="preserve">4</w:t>
-      </w:r>
+      <w:hyperlink w:anchor="methods">
+        <w:r>
+          <w:rPr>
+            <w:rStyle w:val="Hyperlink"/>
+          </w:rPr>
+          <w:t xml:space="preserve">Methods</w:t>
+        </w:r>
+      </w:hyperlink>
       <w:r>
         <w:t xml:space="preserve">. EAR motif is highlighted by a black box including alignment positions 70-74. Degron domain is highlighted by a gray box including alignment positions 194-201.</w:t>
       </w:r>
@@ -1864,7 +1943,7 @@
           <wp:inline>
             <wp:extent cx="5334000" cy="3048000"/>
             <wp:effectExtent b="0" l="0" r="0" t="0"/>
-            <wp:docPr descr="Figure 2 Canonical ARFs have conserved DNA binding and PB1 domains. Protein sequences were aligned (E. S. Wright 2015) and variants were mapped to this alignment and colored according to the predicted functional effect of the most deleterious variant at that position, with light colors being less deleterious and darker colors being more deleterious. Red indicates missense variants. Color scale is explained in 4." title="" id="1" name="Picture"/>
+            <wp:docPr descr="Figure 2 Canonical ARFs have conserved DNA binding and PB1 domains. Protein sequences were aligned (E. S. Wright 2015) and variants were mapped to this alignment and colored according to the predicted functional effect of the most deleterious variant at that position, with light colors being less deleterious and darker colors being more deleterious. Red indicates missense variants. Color scale is explained in Methods." title="" id="1" name="Picture"/>
             <a:graphic>
               <a:graphicData uri="http://schemas.openxmlformats.org/drawingml/2006/picture">
                 <pic:pic>
@@ -1875,7 +1954,7 @@
                     </pic:cNvPicPr>
                   </pic:nvPicPr>
                   <pic:blipFill>
-                    <a:blip r:embed="rId27"/>
+                    <a:blip r:embed="rId33"/>
                     <a:stretch>
                       <a:fillRect/>
                     </a:stretch>
@@ -1953,9 +2032,14 @@
       <w:r>
         <w:t xml:space="preserve"> </w:t>
       </w:r>
-      <w:r>
-        <w:t xml:space="preserve">4</w:t>
-      </w:r>
+      <w:hyperlink w:anchor="methods">
+        <w:r>
+          <w:rPr>
+            <w:rStyle w:val="Hyperlink"/>
+          </w:rPr>
+          <w:t xml:space="preserve">Methods</w:t>
+        </w:r>
+      </w:hyperlink>
       <w:r>
         <w:t xml:space="preserve">.</w:t>
       </w:r>
@@ -2373,7 +2457,7 @@
                     </pic:cNvPicPr>
                   </pic:nvPicPr>
                   <pic:blipFill>
-                    <a:blip r:embed="rId28"/>
+                    <a:blip r:embed="rId34"/>
                     <a:stretch>
                       <a:fillRect/>
                     </a:stretch>
@@ -2985,8 +3069,8 @@
       <w:pPr>
         <w:pStyle w:val="Heading1"/>
       </w:pPr>
-      <w:bookmarkStart w:id="29" w:name="conclusion"/>
-      <w:bookmarkEnd w:id="29"/>
+      <w:bookmarkStart w:id="35" w:name="conclusion"/>
+      <w:bookmarkEnd w:id="35"/>
       <w:r>
         <w:t xml:space="preserve">Conclusion</w:t>
       </w:r>
@@ -2995,8 +3079,8 @@
       <w:pPr>
         <w:pStyle w:val="Heading1"/>
       </w:pPr>
-      <w:bookmarkStart w:id="30" w:name="methods"/>
-      <w:bookmarkEnd w:id="30"/>
+      <w:bookmarkStart w:id="36" w:name="methods"/>
+      <w:bookmarkEnd w:id="36"/>
       <w:r>
         <w:t xml:space="preserve">Methods</w:t>
       </w:r>
@@ -3005,8 +3089,8 @@
       <w:pPr>
         <w:pStyle w:val="Heading2"/>
       </w:pPr>
-      <w:bookmarkStart w:id="31" w:name="data-sources"/>
-      <w:bookmarkEnd w:id="31"/>
+      <w:bookmarkStart w:id="37" w:name="data-sources"/>
+      <w:bookmarkEnd w:id="37"/>
       <w:r>
         <w:t xml:space="preserve">Data Sources</w:t>
       </w:r>
@@ -3015,8 +3099,8 @@
       <w:pPr>
         <w:pStyle w:val="Heading3"/>
       </w:pPr>
-      <w:bookmarkStart w:id="32" w:name="variant-data"/>
-      <w:bookmarkEnd w:id="32"/>
+      <w:bookmarkStart w:id="38" w:name="variant-data"/>
+      <w:bookmarkEnd w:id="38"/>
       <w:r>
         <w:t xml:space="preserve">Variant Data</w:t>
       </w:r>
@@ -3028,7 +3112,7 @@
       <w:r>
         <w:t xml:space="preserve">Variant data was queried from the 1001 genomes project (</w:t>
       </w:r>
-      <w:hyperlink r:id="rId33">
+      <w:hyperlink r:id="rId39">
         <w:r>
           <w:rPr>
             <w:rStyle w:val="Hyperlink"/>
@@ -3039,7 +3123,7 @@
       <w:r>
         <w:t xml:space="preserve">) via URL requests to their API service (</w:t>
       </w:r>
-      <w:hyperlink r:id="rId34">
+      <w:hyperlink r:id="rId40">
         <w:r>
           <w:rPr>
             <w:rStyle w:val="Hyperlink"/>
@@ -3053,7 +3137,7 @@
       <w:r>
         <w:t xml:space="preserve"> </w:t>
       </w:r>
-      <w:hyperlink r:id="rId35">
+      <w:hyperlink r:id="rId41">
         <w:r>
           <w:rPr>
             <w:rStyle w:val="Hyperlink"/>
@@ -3066,8 +3150,8 @@
       <w:pPr>
         <w:pStyle w:val="Heading3"/>
       </w:pPr>
-      <w:bookmarkStart w:id="36" w:name="accession-information"/>
-      <w:bookmarkEnd w:id="36"/>
+      <w:bookmarkStart w:id="42" w:name="accession-information"/>
+      <w:bookmarkEnd w:id="42"/>
       <w:r>
         <w:t xml:space="preserve">Accession Information</w:t>
       </w:r>
@@ -3082,7 +3166,7 @@
       <w:r>
         <w:t xml:space="preserve"> </w:t>
       </w:r>
-      <w:hyperlink r:id="rId37">
+      <w:hyperlink r:id="rId43">
         <w:r>
           <w:rPr>
             <w:rStyle w:val="Hyperlink"/>
@@ -3098,8 +3182,8 @@
       <w:pPr>
         <w:pStyle w:val="Heading3"/>
       </w:pPr>
-      <w:bookmarkStart w:id="38" w:name="gene-and-transcript-information"/>
-      <w:bookmarkEnd w:id="38"/>
+      <w:bookmarkStart w:id="44" w:name="gene-and-transcript-information"/>
+      <w:bookmarkEnd w:id="44"/>
       <w:r>
         <w:t xml:space="preserve">Gene and transcript information</w:t>
       </w:r>
@@ -3114,7 +3198,7 @@
       <w:r>
         <w:t xml:space="preserve"> </w:t>
       </w:r>
-      <w:hyperlink r:id="rId39">
+      <w:hyperlink r:id="rId45">
         <w:r>
           <w:rPr>
             <w:rStyle w:val="Hyperlink"/>
@@ -3125,7 +3209,7 @@
       <w:r>
         <w:t xml:space="preserve">, was accessed via the biomart protocol, using the R package biomaRt. The araport11 database, which can also be found on the arabidopsis.org website (</w:t>
       </w:r>
-      <w:hyperlink r:id="rId40">
+      <w:hyperlink r:id="rId46">
         <w:r>
           <w:rPr>
             <w:rStyle w:val="Hyperlink"/>
@@ -3141,8 +3225,8 @@
       <w:pPr>
         <w:pStyle w:val="Heading2"/>
       </w:pPr>
-      <w:bookmarkStart w:id="41" w:name="nucleotide-diversity-calculation"/>
-      <w:bookmarkEnd w:id="41"/>
+      <w:bookmarkStart w:id="47" w:name="nucleotide-diversity-calculation"/>
+      <w:bookmarkEnd w:id="47"/>
       <w:r>
         <w:t xml:space="preserve">Nucleotide Diversity Calculation</w:t>
       </w:r>
@@ -4034,7 +4118,7 @@
         <w:t xml:space="preserve"> </w:t>
       </w:r>
       <w:r>
-        <w:t xml:space="preserve">for each position in the gene or region that contains a variant. note,</w:t>
+        <w:t xml:space="preserve">for each position in the gene or region that contains a variant. Note,</w:t>
       </w:r>
       <w:r>
         <w:t xml:space="preserve"> </w:t>
@@ -4070,8 +4154,8 @@
       <w:pPr>
         <w:pStyle w:val="Heading2"/>
       </w:pPr>
-      <w:bookmarkStart w:id="42" w:name="detailed-pi_k-calculation-simplification."/>
-      <w:bookmarkEnd w:id="42"/>
+      <w:bookmarkStart w:id="48" w:name="detailed-pi_k-calculation-simplification."/>
+      <w:bookmarkEnd w:id="48"/>
       <w:r>
         <w:t xml:space="preserve">Detailed</w:t>
       </w:r>
@@ -5307,8 +5391,8 @@
       <w:pPr>
         <w:pStyle w:val="Heading2"/>
       </w:pPr>
-      <w:bookmarkStart w:id="43" w:name="software"/>
-      <w:bookmarkEnd w:id="43"/>
+      <w:bookmarkStart w:id="49" w:name="software"/>
+      <w:bookmarkEnd w:id="49"/>
       <w:r>
         <w:t xml:space="preserve">Software</w:t>
       </w:r>
@@ -5445,8 +5529,8 @@
       <w:pPr>
         <w:pStyle w:val="Heading1"/>
       </w:pPr>
-      <w:bookmarkStart w:id="44" w:name="refs"/>
-      <w:bookmarkEnd w:id="44"/>
+      <w:bookmarkStart w:id="50" w:name="refs"/>
+      <w:bookmarkEnd w:id="50"/>
       <w:r>
         <w:t xml:space="preserve">References</w:t>
       </w:r>
@@ -5473,7 +5557,7 @@
       <w:r>
         <w:t xml:space="preserve">465 (7298): 627–31. doi:</w:t>
       </w:r>
-      <w:hyperlink r:id="rId45">
+      <w:hyperlink r:id="rId51">
         <w:r>
           <w:rPr>
             <w:rStyle w:val="Hyperlink"/>
@@ -5507,7 +5591,7 @@
       <w:r>
         <w:t xml:space="preserve">7 (5): 553–63. doi:</w:t>
       </w:r>
-      <w:hyperlink r:id="rId46">
+      <w:hyperlink r:id="rId52">
         <w:r>
           <w:rPr>
             <w:rStyle w:val="Hyperlink"/>
@@ -5541,7 +5625,7 @@
       <w:r>
         <w:t xml:space="preserve">104 (29): 12057–62. doi:</w:t>
       </w:r>
-      <w:hyperlink r:id="rId47">
+      <w:hyperlink r:id="rId53">
         <w:r>
           <w:rPr>
             <w:rStyle w:val="Hyperlink"/>
@@ -5575,7 +5659,7 @@
       <w:r>
         <w:t xml:space="preserve">317 (5836): 338–42. doi:</w:t>
       </w:r>
-      <w:hyperlink r:id="rId48">
+      <w:hyperlink r:id="rId54">
         <w:r>
           <w:rPr>
             <w:rStyle w:val="Hyperlink"/>
@@ -5609,7 +5693,7 @@
       <w:r>
         <w:t xml:space="preserve">22 (7): 2184–2200. doi:</w:t>
       </w:r>
-      <w:hyperlink r:id="rId49">
+      <w:hyperlink r:id="rId55">
         <w:r>
           <w:rPr>
             <w:rStyle w:val="Hyperlink"/>
@@ -5643,7 +5727,7 @@
       <w:r>
         <w:t xml:space="preserve">11 (10): 1782–7. doi:</w:t>
       </w:r>
-      <w:hyperlink r:id="rId50">
+      <w:hyperlink r:id="rId56">
         <w:r>
           <w:rPr>
             <w:rStyle w:val="Hyperlink"/>
@@ -5674,7 +5758,7 @@
       <w:r>
         <w:t xml:space="preserve">, SI: 30: Genome studies and molecular genetics, 30 (April): 101–7. doi:</w:t>
       </w:r>
-      <w:hyperlink r:id="rId51">
+      <w:hyperlink r:id="rId57">
         <w:r>
           <w:rPr>
             <w:rStyle w:val="Hyperlink"/>
@@ -5708,7 +5792,7 @@
       <w:r>
         <w:t xml:space="preserve">3 (3): e1838. doi:</w:t>
       </w:r>
-      <w:hyperlink r:id="rId52">
+      <w:hyperlink r:id="rId58">
         <w:r>
           <w:rPr>
             <w:rStyle w:val="Hyperlink"/>
@@ -5742,7 +5826,7 @@
       <w:r>
         <w:t xml:space="preserve">7 (March): 10. doi:</w:t>
       </w:r>
-      <w:hyperlink r:id="rId53">
+      <w:hyperlink r:id="rId59">
         <w:r>
           <w:rPr>
             <w:rStyle w:val="Hyperlink"/>
@@ -5776,7 +5860,7 @@
       <w:r>
         <w:t xml:space="preserve">45 (8): 884–90. doi:</w:t>
       </w:r>
-      <w:hyperlink r:id="rId54">
+      <w:hyperlink r:id="rId60">
         <w:r>
           <w:rPr>
             <w:rStyle w:val="Hyperlink"/>
@@ -5810,7 +5894,7 @@
       <w:r>
         <w:t xml:space="preserve">45 (11): e102. doi:</w:t>
       </w:r>
-      <w:hyperlink r:id="rId55">
+      <w:hyperlink r:id="rId61">
         <w:r>
           <w:rPr>
             <w:rStyle w:val="Hyperlink"/>
@@ -5844,7 +5928,7 @@
       <w:r>
         <w:t xml:space="preserve">11 (2): e1004918. doi:</w:t>
       </w:r>
-      <w:hyperlink r:id="rId56">
+      <w:hyperlink r:id="rId62">
         <w:r>
           <w:rPr>
             <w:rStyle w:val="Hyperlink"/>
@@ -5878,7 +5962,7 @@
       <w:r>
         <w:t xml:space="preserve">3 (7): e196. doi:</w:t>
       </w:r>
-      <w:hyperlink r:id="rId57">
+      <w:hyperlink r:id="rId63">
         <w:r>
           <w:rPr>
             <w:rStyle w:val="Hyperlink"/>
@@ -5912,7 +5996,7 @@
       <w:r>
         <w:t xml:space="preserve">17 (12): 3282–3300. doi:</w:t>
       </w:r>
-      <w:hyperlink r:id="rId58">
+      <w:hyperlink r:id="rId64">
         <w:r>
           <w:rPr>
             <w:rStyle w:val="Hyperlink"/>
@@ -5946,7 +6030,7 @@
       <w:r>
         <w:t xml:space="preserve">206 (4): 2105–17. doi:</w:t>
       </w:r>
-      <w:hyperlink r:id="rId59">
+      <w:hyperlink r:id="rId65">
         <w:r>
           <w:rPr>
             <w:rStyle w:val="Hyperlink"/>
@@ -5980,7 +6064,7 @@
       <w:r>
         <w:t xml:space="preserve">135 (3): 1738–52. doi:</w:t>
       </w:r>
-      <w:hyperlink r:id="rId60">
+      <w:hyperlink r:id="rId66">
         <w:r>
           <w:rPr>
             <w:rStyle w:val="Hyperlink"/>
@@ -6014,7 +6098,7 @@
       <w:r>
         <w:t xml:space="preserve">19 (12): 1572–4. doi:</w:t>
       </w:r>
-      <w:hyperlink r:id="rId61">
+      <w:hyperlink r:id="rId67">
         <w:r>
           <w:rPr>
             <w:rStyle w:val="Hyperlink"/>
@@ -6048,7 +6132,7 @@
       <w:r>
         <w:t xml:space="preserve">101 (3): 315–25. doi:</w:t>
       </w:r>
-      <w:hyperlink r:id="rId62">
+      <w:hyperlink r:id="rId68">
         <w:r>
           <w:rPr>
             <w:rStyle w:val="Hyperlink"/>
@@ -6103,7 +6187,7 @@
       <w:r>
         <w:t xml:space="preserve">408 (6814): 796–815. doi:</w:t>
       </w:r>
-      <w:hyperlink r:id="rId63">
+      <w:hyperlink r:id="rId69">
         <w:r>
           <w:rPr>
             <w:rStyle w:val="Hyperlink"/>
@@ -6137,7 +6221,7 @@
       <w:r>
         <w:t xml:space="preserve">10 (5): 107. doi:</w:t>
       </w:r>
-      <w:hyperlink r:id="rId64">
+      <w:hyperlink r:id="rId70">
         <w:r>
           <w:rPr>
             <w:rStyle w:val="Hyperlink"/>
@@ -6171,7 +6255,7 @@
       <w:r>
         <w:t xml:space="preserve">8 (June): 15706. doi:</w:t>
       </w:r>
-      <w:hyperlink r:id="rId65">
+      <w:hyperlink r:id="rId71">
         <w:r>
           <w:rPr>
             <w:rStyle w:val="Hyperlink"/>
@@ -6205,7 +6289,7 @@
       <w:r>
         <w:t xml:space="preserve">16 (October): 322. doi:</w:t>
       </w:r>
-      <w:hyperlink r:id="rId66">
+      <w:hyperlink r:id="rId72">
         <w:r>
           <w:rPr>
             <w:rStyle w:val="Hyperlink"/>
@@ -6239,7 +6323,7 @@
       <w:r>
         <w:t xml:space="preserve">207 (2): 583–91. doi:</w:t>
       </w:r>
-      <w:hyperlink r:id="rId67">
+      <w:hyperlink r:id="rId73">
         <w:r>
           <w:rPr>
             <w:rStyle w:val="Hyperlink"/>
@@ -6273,7 +6357,7 @@
       <w:r>
         <w:t xml:space="preserve">40 (5): 772–82. doi:</w:t>
       </w:r>
-      <w:hyperlink r:id="rId68">
+      <w:hyperlink r:id="rId74">
         <w:r>
           <w:rPr>
             <w:rStyle w:val="Hyperlink"/>
@@ -6393,7 +6477,7 @@
     </w:lvl>
   </w:abstractNum>
   <w:abstractNum w:abstractNumId="990">
-    <w:nsid w:val="18c30887"/>
+    <w:nsid w:val="9017a548"/>
     <w:multiLevelType w:val="multilevel"/>
     <w:lvl w:ilvl="0">
       <w:numFmt w:val="bullet"/>
@@ -6474,7 +6558,7 @@
     </w:lvl>
   </w:abstractNum>
   <w:abstractNum w:abstractNumId="991">
-    <w:nsid w:val="86be674a"/>
+    <w:nsid w:val="ab25e14e"/>
     <w:multiLevelType w:val="multilevel"/>
     <w:lvl w:ilvl="0">
       <w:numFmt w:val="bullet"/>

</xml_diff>